<commit_message>
final 2 Mini-Project for EG7023 Radio Communications.doc
</commit_message>
<xml_diff>
--- a/Mini-Project for EG7023 Radio Communications.docx
+++ b/Mini-Project for EG7023 Radio Communications.docx
@@ -319,13 +319,6 @@
     </w:p>
     <w:sdt>
       <w:sdtPr>
-        <w:id w:val="8587729"/>
-        <w:docPartObj>
-          <w:docPartGallery w:val="Table of Contents"/>
-          <w:docPartUnique/>
-        </w:docPartObj>
-      </w:sdtPr>
-      <w:sdtEndPr>
         <w:rPr>
           <w:rFonts w:asciiTheme="minorHAnsi" w:eastAsiaTheme="minorEastAsia" w:hAnsiTheme="minorHAnsi" w:cstheme="minorBidi"/>
           <w:b w:val="0"/>
@@ -335,7 +328,12 @@
           <w:szCs w:val="22"/>
           <w:lang w:val="en-GB" w:eastAsia="zh-CN"/>
         </w:rPr>
-      </w:sdtEndPr>
+        <w:id w:val="8587729"/>
+        <w:docPartObj>
+          <w:docPartGallery w:val="Table of Contents"/>
+          <w:docPartUnique/>
+        </w:docPartObj>
+      </w:sdtPr>
       <w:sdtContent>
         <w:p>
           <w:pPr>
@@ -365,7 +363,7 @@
           <w:r>
             <w:fldChar w:fldCharType="separate"/>
           </w:r>
-          <w:hyperlink w:anchor="_Toc198327997" w:history="1">
+          <w:hyperlink w:anchor="_Toc198363724" w:history="1">
             <w:r>
               <w:rPr>
                 <w:rStyle w:val="Hyperlink"/>
@@ -392,7 +390,7 @@
                 <w:noProof/>
                 <w:webHidden/>
               </w:rPr>
-              <w:instrText xml:space="preserve"> PAGEREF _Toc198327997 \h </w:instrText>
+              <w:instrText xml:space="preserve"> PAGEREF _Toc198363724 \h </w:instrText>
             </w:r>
             <w:r>
               <w:rPr>
@@ -434,13 +432,13 @@
               <w:lang w:val="en-US"/>
             </w:rPr>
           </w:pPr>
-          <w:hyperlink w:anchor="_Toc198327998" w:history="1">
+          <w:hyperlink w:anchor="_Toc198363725" w:history="1">
             <w:r>
               <w:rPr>
                 <w:rStyle w:val="Hyperlink"/>
                 <w:noProof/>
               </w:rPr>
-              <w:t>Requirement for the Mobile Telephone System in Rome</w:t>
+              <w:t>Requirements for the Mobile Telephone System in Rome</w:t>
             </w:r>
             <w:r>
               <w:rPr>
@@ -461,7 +459,7 @@
                 <w:noProof/>
                 <w:webHidden/>
               </w:rPr>
-              <w:instrText xml:space="preserve"> PAGEREF _Toc198327998 \h </w:instrText>
+              <w:instrText xml:space="preserve"> PAGEREF _Toc198363725 \h </w:instrText>
             </w:r>
             <w:r>
               <w:rPr>
@@ -503,7 +501,7 @@
               <w:lang w:val="en-US"/>
             </w:rPr>
           </w:pPr>
-          <w:hyperlink w:anchor="_Toc198327999" w:history="1">
+          <w:hyperlink w:anchor="_Toc198363726" w:history="1">
             <w:r>
               <w:rPr>
                 <w:rStyle w:val="Hyperlink"/>
@@ -530,7 +528,7 @@
                 <w:noProof/>
                 <w:webHidden/>
               </w:rPr>
-              <w:instrText xml:space="preserve"> PAGEREF _Toc198327999 \h </w:instrText>
+              <w:instrText xml:space="preserve"> PAGEREF _Toc198363726 \h </w:instrText>
             </w:r>
             <w:r>
               <w:rPr>
@@ -572,7 +570,7 @@
               <w:lang w:val="en-US"/>
             </w:rPr>
           </w:pPr>
-          <w:hyperlink w:anchor="_Toc198328000" w:history="1">
+          <w:hyperlink w:anchor="_Toc198363727" w:history="1">
             <w:r>
               <w:rPr>
                 <w:rStyle w:val="Hyperlink"/>
@@ -599,7 +597,7 @@
                 <w:noProof/>
                 <w:webHidden/>
               </w:rPr>
-              <w:instrText xml:space="preserve"> PAGEREF _Toc198328000 \h </w:instrText>
+              <w:instrText xml:space="preserve"> PAGEREF _Toc198363727 \h </w:instrText>
             </w:r>
             <w:r>
               <w:rPr>
@@ -641,7 +639,7 @@
               <w:lang w:val="en-US"/>
             </w:rPr>
           </w:pPr>
-          <w:hyperlink w:anchor="_Toc198328001" w:history="1">
+          <w:hyperlink w:anchor="_Toc198363728" w:history="1">
             <w:r>
               <w:rPr>
                 <w:rStyle w:val="Hyperlink"/>
@@ -668,7 +666,7 @@
                 <w:noProof/>
                 <w:webHidden/>
               </w:rPr>
-              <w:instrText xml:space="preserve"> PAGEREF _Toc198328001 \h </w:instrText>
+              <w:instrText xml:space="preserve"> PAGEREF _Toc198363728 \h </w:instrText>
             </w:r>
             <w:r>
               <w:rPr>
@@ -710,7 +708,7 @@
               <w:lang w:val="en-US"/>
             </w:rPr>
           </w:pPr>
-          <w:hyperlink w:anchor="_Toc198328002" w:history="1">
+          <w:hyperlink w:anchor="_Toc198363729" w:history="1">
             <w:r>
               <w:rPr>
                 <w:rStyle w:val="Hyperlink"/>
@@ -737,7 +735,7 @@
                 <w:noProof/>
                 <w:webHidden/>
               </w:rPr>
-              <w:instrText xml:space="preserve"> PAGEREF _Toc198328002 \h </w:instrText>
+              <w:instrText xml:space="preserve"> PAGEREF _Toc198363729 \h </w:instrText>
             </w:r>
             <w:r>
               <w:rPr>
@@ -757,7 +755,7 @@
                 <w:noProof/>
                 <w:webHidden/>
               </w:rPr>
-              <w:t>6</w:t>
+              <w:t>7</w:t>
             </w:r>
             <w:r>
               <w:rPr>
@@ -779,7 +777,7 @@
               <w:lang w:val="en-US"/>
             </w:rPr>
           </w:pPr>
-          <w:hyperlink w:anchor="_Toc198328003" w:history="1">
+          <w:hyperlink w:anchor="_Toc198363730" w:history="1">
             <w:r>
               <w:rPr>
                 <w:rStyle w:val="Hyperlink"/>
@@ -806,7 +804,7 @@
                 <w:noProof/>
                 <w:webHidden/>
               </w:rPr>
-              <w:instrText xml:space="preserve"> PAGEREF _Toc198328003 \h </w:instrText>
+              <w:instrText xml:space="preserve"> PAGEREF _Toc198363730 \h </w:instrText>
             </w:r>
             <w:r>
               <w:rPr>
@@ -826,7 +824,7 @@
                 <w:noProof/>
                 <w:webHidden/>
               </w:rPr>
-              <w:t>6</w:t>
+              <w:t>7</w:t>
             </w:r>
             <w:r>
               <w:rPr>
@@ -848,7 +846,7 @@
               <w:lang w:val="en-US"/>
             </w:rPr>
           </w:pPr>
-          <w:hyperlink w:anchor="_Toc198328004" w:history="1">
+          <w:hyperlink w:anchor="_Toc198363731" w:history="1">
             <w:r>
               <w:rPr>
                 <w:rStyle w:val="Hyperlink"/>
@@ -875,7 +873,7 @@
                 <w:noProof/>
                 <w:webHidden/>
               </w:rPr>
-              <w:instrText xml:space="preserve"> PAGEREF _Toc198328004 \h </w:instrText>
+              <w:instrText xml:space="preserve"> PAGEREF _Toc198363731 \h </w:instrText>
             </w:r>
             <w:r>
               <w:rPr>
@@ -895,7 +893,7 @@
                 <w:noProof/>
                 <w:webHidden/>
               </w:rPr>
-              <w:t>6</w:t>
+              <w:t>7</w:t>
             </w:r>
             <w:r>
               <w:rPr>
@@ -917,7 +915,7 @@
               <w:lang w:val="en-US"/>
             </w:rPr>
           </w:pPr>
-          <w:hyperlink w:anchor="_Toc198328005" w:history="1">
+          <w:hyperlink w:anchor="_Toc198363732" w:history="1">
             <w:r>
               <w:rPr>
                 <w:rStyle w:val="Hyperlink"/>
@@ -944,7 +942,7 @@
                 <w:noProof/>
                 <w:webHidden/>
               </w:rPr>
-              <w:instrText xml:space="preserve"> PAGEREF _Toc198328005 \h </w:instrText>
+              <w:instrText xml:space="preserve"> PAGEREF _Toc198363732 \h </w:instrText>
             </w:r>
             <w:r>
               <w:rPr>
@@ -964,7 +962,7 @@
                 <w:noProof/>
                 <w:webHidden/>
               </w:rPr>
-              <w:t>6</w:t>
+              <w:t>7</w:t>
             </w:r>
             <w:r>
               <w:rPr>
@@ -986,7 +984,7 @@
               <w:lang w:val="en-US"/>
             </w:rPr>
           </w:pPr>
-          <w:hyperlink w:anchor="_Toc198328006" w:history="1">
+          <w:hyperlink w:anchor="_Toc198363733" w:history="1">
             <w:r>
               <w:rPr>
                 <w:rStyle w:val="Hyperlink"/>
@@ -1013,7 +1011,7 @@
                 <w:noProof/>
                 <w:webHidden/>
               </w:rPr>
-              <w:instrText xml:space="preserve"> PAGEREF _Toc198328006 \h </w:instrText>
+              <w:instrText xml:space="preserve"> PAGEREF _Toc198363733 \h </w:instrText>
             </w:r>
             <w:r>
               <w:rPr>
@@ -1033,7 +1031,7 @@
                 <w:noProof/>
                 <w:webHidden/>
               </w:rPr>
-              <w:t>13</w:t>
+              <w:t>14</w:t>
             </w:r>
             <w:r>
               <w:rPr>
@@ -1055,7 +1053,7 @@
               <w:lang w:val="en-US"/>
             </w:rPr>
           </w:pPr>
-          <w:hyperlink w:anchor="_Toc198328007" w:history="1">
+          <w:hyperlink w:anchor="_Toc198363734" w:history="1">
             <w:r>
               <w:rPr>
                 <w:rStyle w:val="Hyperlink"/>
@@ -1082,7 +1080,7 @@
                 <w:noProof/>
                 <w:webHidden/>
               </w:rPr>
-              <w:instrText xml:space="preserve"> PAGEREF _Toc198328007 \h </w:instrText>
+              <w:instrText xml:space="preserve"> PAGEREF _Toc198363734 \h </w:instrText>
             </w:r>
             <w:r>
               <w:rPr>
@@ -1102,7 +1100,7 @@
                 <w:noProof/>
                 <w:webHidden/>
               </w:rPr>
-              <w:t>14</w:t>
+              <w:t>15</w:t>
             </w:r>
             <w:r>
               <w:rPr>
@@ -1124,7 +1122,7 @@
               <w:lang w:val="en-US"/>
             </w:rPr>
           </w:pPr>
-          <w:hyperlink w:anchor="_Toc198328008" w:history="1">
+          <w:hyperlink w:anchor="_Toc198363735" w:history="1">
             <w:r>
               <w:rPr>
                 <w:rStyle w:val="Hyperlink"/>
@@ -1151,7 +1149,7 @@
                 <w:noProof/>
                 <w:webHidden/>
               </w:rPr>
-              <w:instrText xml:space="preserve"> PAGEREF _Toc198328008 \h </w:instrText>
+              <w:instrText xml:space="preserve"> PAGEREF _Toc198363735 \h </w:instrText>
             </w:r>
             <w:r>
               <w:rPr>
@@ -1171,7 +1169,7 @@
                 <w:noProof/>
                 <w:webHidden/>
               </w:rPr>
-              <w:t>14</w:t>
+              <w:t>15</w:t>
             </w:r>
             <w:r>
               <w:rPr>
@@ -1193,7 +1191,7 @@
               <w:lang w:val="en-US"/>
             </w:rPr>
           </w:pPr>
-          <w:hyperlink w:anchor="_Toc198328009" w:history="1">
+          <w:hyperlink w:anchor="_Toc198363736" w:history="1">
             <w:r>
               <w:rPr>
                 <w:rStyle w:val="Hyperlink"/>
@@ -1220,7 +1218,7 @@
                 <w:noProof/>
                 <w:webHidden/>
               </w:rPr>
-              <w:instrText xml:space="preserve"> PAGEREF _Toc198328009 \h </w:instrText>
+              <w:instrText xml:space="preserve"> PAGEREF _Toc198363736 \h </w:instrText>
             </w:r>
             <w:r>
               <w:rPr>
@@ -1240,7 +1238,7 @@
                 <w:noProof/>
                 <w:webHidden/>
               </w:rPr>
-              <w:t>15</w:t>
+              <w:t>16</w:t>
             </w:r>
             <w:r>
               <w:rPr>
@@ -1262,7 +1260,7 @@
               <w:lang w:val="en-US"/>
             </w:rPr>
           </w:pPr>
-          <w:hyperlink w:anchor="_Toc198328010" w:history="1">
+          <w:hyperlink w:anchor="_Toc198363737" w:history="1">
             <w:r>
               <w:rPr>
                 <w:rStyle w:val="Hyperlink"/>
@@ -1289,7 +1287,7 @@
                 <w:noProof/>
                 <w:webHidden/>
               </w:rPr>
-              <w:instrText xml:space="preserve"> PAGEREF _Toc198328010 \h </w:instrText>
+              <w:instrText xml:space="preserve"> PAGEREF _Toc198363737 \h </w:instrText>
             </w:r>
             <w:r>
               <w:rPr>
@@ -1309,7 +1307,7 @@
                 <w:noProof/>
                 <w:webHidden/>
               </w:rPr>
-              <w:t>18</w:t>
+              <w:t>19</w:t>
             </w:r>
             <w:r>
               <w:rPr>
@@ -1331,7 +1329,7 @@
               <w:lang w:val="en-US"/>
             </w:rPr>
           </w:pPr>
-          <w:hyperlink w:anchor="_Toc198328011" w:history="1">
+          <w:hyperlink w:anchor="_Toc198363738" w:history="1">
             <w:r>
               <w:rPr>
                 <w:rStyle w:val="Hyperlink"/>
@@ -1358,7 +1356,7 @@
                 <w:noProof/>
                 <w:webHidden/>
               </w:rPr>
-              <w:instrText xml:space="preserve"> PAGEREF _Toc198328011 \h </w:instrText>
+              <w:instrText xml:space="preserve"> PAGEREF _Toc198363738 \h </w:instrText>
             </w:r>
             <w:r>
               <w:rPr>
@@ -1378,7 +1376,7 @@
                 <w:noProof/>
                 <w:webHidden/>
               </w:rPr>
-              <w:t>19</w:t>
+              <w:t>20</w:t>
             </w:r>
             <w:r>
               <w:rPr>
@@ -1400,7 +1398,7 @@
               <w:lang w:val="en-US"/>
             </w:rPr>
           </w:pPr>
-          <w:hyperlink w:anchor="_Toc198328012" w:history="1">
+          <w:hyperlink w:anchor="_Toc198363739" w:history="1">
             <w:r>
               <w:rPr>
                 <w:rStyle w:val="Hyperlink"/>
@@ -1427,7 +1425,7 @@
                 <w:noProof/>
                 <w:webHidden/>
               </w:rPr>
-              <w:instrText xml:space="preserve"> PAGEREF _Toc198328012 \h </w:instrText>
+              <w:instrText xml:space="preserve"> PAGEREF _Toc198363739 \h </w:instrText>
             </w:r>
             <w:r>
               <w:rPr>
@@ -1447,7 +1445,7 @@
                 <w:noProof/>
                 <w:webHidden/>
               </w:rPr>
-              <w:t>19</w:t>
+              <w:t>20</w:t>
             </w:r>
             <w:r>
               <w:rPr>
@@ -1469,7 +1467,7 @@
               <w:lang w:val="en-US"/>
             </w:rPr>
           </w:pPr>
-          <w:hyperlink w:anchor="_Toc198328013" w:history="1">
+          <w:hyperlink w:anchor="_Toc198363740" w:history="1">
             <w:r>
               <w:rPr>
                 <w:rStyle w:val="Hyperlink"/>
@@ -1496,7 +1494,7 @@
                 <w:noProof/>
                 <w:webHidden/>
               </w:rPr>
-              <w:instrText xml:space="preserve"> PAGEREF _Toc198328013 \h </w:instrText>
+              <w:instrText xml:space="preserve"> PAGEREF _Toc198363740 \h </w:instrText>
             </w:r>
             <w:r>
               <w:rPr>
@@ -1516,7 +1514,76 @@
                 <w:noProof/>
                 <w:webHidden/>
               </w:rPr>
-              <w:t>19</w:t>
+              <w:t>20</w:t>
+            </w:r>
+            <w:r>
+              <w:rPr>
+                <w:noProof/>
+                <w:webHidden/>
+              </w:rPr>
+              <w:fldChar w:fldCharType="end"/>
+            </w:r>
+          </w:hyperlink>
+        </w:p>
+        <w:p>
+          <w:pPr>
+            <w:pStyle w:val="TOC3"/>
+            <w:tabs>
+              <w:tab w:val="right" w:leader="dot" w:pos="8630"/>
+            </w:tabs>
+            <w:rPr>
+              <w:noProof/>
+              <w:lang w:val="en-US"/>
+            </w:rPr>
+          </w:pPr>
+          <w:hyperlink w:anchor="_Toc198363741" w:history="1">
+            <w:r>
+              <w:rPr>
+                <w:rStyle w:val="Hyperlink"/>
+                <w:noProof/>
+              </w:rPr>
+              <w:t>Conclusion</w:t>
+            </w:r>
+            <w:r>
+              <w:rPr>
+                <w:noProof/>
+                <w:webHidden/>
+              </w:rPr>
+              <w:tab/>
+            </w:r>
+            <w:r>
+              <w:rPr>
+                <w:noProof/>
+                <w:webHidden/>
+              </w:rPr>
+              <w:fldChar w:fldCharType="begin"/>
+            </w:r>
+            <w:r>
+              <w:rPr>
+                <w:noProof/>
+                <w:webHidden/>
+              </w:rPr>
+              <w:instrText xml:space="preserve"> PAGEREF _Toc198363741 \h </w:instrText>
+            </w:r>
+            <w:r>
+              <w:rPr>
+                <w:noProof/>
+                <w:webHidden/>
+              </w:rPr>
+            </w:r>
+            <w:r>
+              <w:rPr>
+                <w:noProof/>
+                <w:webHidden/>
+              </w:rPr>
+              <w:fldChar w:fldCharType="separate"/>
+            </w:r>
+            <w:r>
+              <w:rPr>
+                <w:noProof/>
+                <w:webHidden/>
+              </w:rPr>
+              <w:t>23</w:t>
             </w:r>
             <w:r>
               <w:rPr>
@@ -1538,7 +1605,7 @@
               <w:lang w:val="en-US"/>
             </w:rPr>
           </w:pPr>
-          <w:hyperlink w:anchor="_Toc198328014" w:history="1">
+          <w:hyperlink w:anchor="_Toc198363742" w:history="1">
             <w:r>
               <w:rPr>
                 <w:rStyle w:val="Hyperlink"/>
@@ -1565,7 +1632,7 @@
                 <w:noProof/>
                 <w:webHidden/>
               </w:rPr>
-              <w:instrText xml:space="preserve"> PAGEREF _Toc198328014 \h </w:instrText>
+              <w:instrText xml:space="preserve"> PAGEREF _Toc198363742 \h </w:instrText>
             </w:r>
             <w:r>
               <w:rPr>
@@ -1585,7 +1652,7 @@
                 <w:noProof/>
                 <w:webHidden/>
               </w:rPr>
-              <w:t>23</w:t>
+              <w:t>24</w:t>
             </w:r>
             <w:r>
               <w:rPr>
@@ -1607,7 +1674,7 @@
               <w:lang w:val="en-US"/>
             </w:rPr>
           </w:pPr>
-          <w:hyperlink w:anchor="_Toc198328015" w:history="1">
+          <w:hyperlink w:anchor="_Toc198363743" w:history="1">
             <w:r>
               <w:rPr>
                 <w:rStyle w:val="Hyperlink"/>
@@ -1634,7 +1701,7 @@
                 <w:noProof/>
                 <w:webHidden/>
               </w:rPr>
-              <w:instrText xml:space="preserve"> PAGEREF _Toc198328015 \h </w:instrText>
+              <w:instrText xml:space="preserve"> PAGEREF _Toc198363743 \h </w:instrText>
             </w:r>
             <w:r>
               <w:rPr>
@@ -1654,7 +1721,7 @@
                 <w:noProof/>
                 <w:webHidden/>
               </w:rPr>
-              <w:t>23</w:t>
+              <w:t>24</w:t>
             </w:r>
             <w:r>
               <w:rPr>
@@ -1676,7 +1743,7 @@
               <w:lang w:val="en-US"/>
             </w:rPr>
           </w:pPr>
-          <w:hyperlink w:anchor="_Toc198328016" w:history="1">
+          <w:hyperlink w:anchor="_Toc198363744" w:history="1">
             <w:r>
               <w:rPr>
                 <w:rStyle w:val="Hyperlink"/>
@@ -1703,7 +1770,7 @@
                 <w:noProof/>
                 <w:webHidden/>
               </w:rPr>
-              <w:instrText xml:space="preserve"> PAGEREF _Toc198328016 \h </w:instrText>
+              <w:instrText xml:space="preserve"> PAGEREF _Toc198363744 \h </w:instrText>
             </w:r>
             <w:r>
               <w:rPr>
@@ -1723,7 +1790,7 @@
                 <w:noProof/>
                 <w:webHidden/>
               </w:rPr>
-              <w:t>23</w:t>
+              <w:t>24</w:t>
             </w:r>
             <w:r>
               <w:rPr>
@@ -1745,7 +1812,7 @@
               <w:lang w:val="en-US"/>
             </w:rPr>
           </w:pPr>
-          <w:hyperlink w:anchor="_Toc198328017" w:history="1">
+          <w:hyperlink w:anchor="_Toc198363745" w:history="1">
             <w:r>
               <w:rPr>
                 <w:rStyle w:val="Hyperlink"/>
@@ -1772,7 +1839,7 @@
                 <w:noProof/>
                 <w:webHidden/>
               </w:rPr>
-              <w:instrText xml:space="preserve"> PAGEREF _Toc198328017 \h </w:instrText>
+              <w:instrText xml:space="preserve"> PAGEREF _Toc198363745 \h </w:instrText>
             </w:r>
             <w:r>
               <w:rPr>
@@ -1792,7 +1859,7 @@
                 <w:noProof/>
                 <w:webHidden/>
               </w:rPr>
-              <w:t>26</w:t>
+              <w:t>27</w:t>
             </w:r>
             <w:r>
               <w:rPr>
@@ -1814,7 +1881,7 @@
               <w:lang w:val="en-US"/>
             </w:rPr>
           </w:pPr>
-          <w:hyperlink w:anchor="_Toc198328018" w:history="1">
+          <w:hyperlink w:anchor="_Toc198363746" w:history="1">
             <w:r>
               <w:rPr>
                 <w:rStyle w:val="Hyperlink"/>
@@ -1841,7 +1908,7 @@
                 <w:noProof/>
                 <w:webHidden/>
               </w:rPr>
-              <w:instrText xml:space="preserve"> PAGEREF _Toc198328018 \h </w:instrText>
+              <w:instrText xml:space="preserve"> PAGEREF _Toc198363746 \h </w:instrText>
             </w:r>
             <w:r>
               <w:rPr>
@@ -1861,7 +1928,7 @@
                 <w:noProof/>
                 <w:webHidden/>
               </w:rPr>
-              <w:t>27</w:t>
+              <w:t>28</w:t>
             </w:r>
             <w:r>
               <w:rPr>
@@ -1883,7 +1950,7 @@
               <w:lang w:val="en-US"/>
             </w:rPr>
           </w:pPr>
-          <w:hyperlink w:anchor="_Toc198328019" w:history="1">
+          <w:hyperlink w:anchor="_Toc198363747" w:history="1">
             <w:r>
               <w:rPr>
                 <w:rStyle w:val="Hyperlink"/>
@@ -1910,7 +1977,7 @@
                 <w:noProof/>
                 <w:webHidden/>
               </w:rPr>
-              <w:instrText xml:space="preserve"> PAGEREF _Toc198328019 \h </w:instrText>
+              <w:instrText xml:space="preserve"> PAGEREF _Toc198363747 \h </w:instrText>
             </w:r>
             <w:r>
               <w:rPr>
@@ -1930,7 +1997,7 @@
                 <w:noProof/>
                 <w:webHidden/>
               </w:rPr>
-              <w:t>27</w:t>
+              <w:t>28</w:t>
             </w:r>
             <w:r>
               <w:rPr>
@@ -1952,7 +2019,7 @@
               <w:lang w:val="en-US"/>
             </w:rPr>
           </w:pPr>
-          <w:hyperlink w:anchor="_Toc198328020" w:history="1">
+          <w:hyperlink w:anchor="_Toc198363748" w:history="1">
             <w:r>
               <w:rPr>
                 <w:rStyle w:val="Hyperlink"/>
@@ -1979,7 +2046,7 @@
                 <w:noProof/>
                 <w:webHidden/>
               </w:rPr>
-              <w:instrText xml:space="preserve"> PAGEREF _Toc198328020 \h </w:instrText>
+              <w:instrText xml:space="preserve"> PAGEREF _Toc198363748 \h </w:instrText>
             </w:r>
             <w:r>
               <w:rPr>
@@ -1999,7 +2066,7 @@
                 <w:noProof/>
                 <w:webHidden/>
               </w:rPr>
-              <w:t>27</w:t>
+              <w:t>28</w:t>
             </w:r>
             <w:r>
               <w:rPr>
@@ -2021,7 +2088,7 @@
               <w:lang w:val="en-US"/>
             </w:rPr>
           </w:pPr>
-          <w:hyperlink w:anchor="_Toc198328021" w:history="1">
+          <w:hyperlink w:anchor="_Toc198363749" w:history="1">
             <w:r>
               <w:rPr>
                 <w:rStyle w:val="Hyperlink"/>
@@ -2048,7 +2115,7 @@
                 <w:noProof/>
                 <w:webHidden/>
               </w:rPr>
-              <w:instrText xml:space="preserve"> PAGEREF _Toc198328021 \h </w:instrText>
+              <w:instrText xml:space="preserve"> PAGEREF _Toc198363749 \h </w:instrText>
             </w:r>
             <w:r>
               <w:rPr>
@@ -2068,7 +2135,7 @@
                 <w:noProof/>
                 <w:webHidden/>
               </w:rPr>
-              <w:t>28</w:t>
+              <w:t>29</w:t>
             </w:r>
             <w:r>
               <w:rPr>
@@ -2090,7 +2157,7 @@
               <w:lang w:val="en-US"/>
             </w:rPr>
           </w:pPr>
-          <w:hyperlink w:anchor="_Toc198328022" w:history="1">
+          <w:hyperlink w:anchor="_Toc198363750" w:history="1">
             <w:r>
               <w:rPr>
                 <w:rStyle w:val="Hyperlink"/>
@@ -2117,7 +2184,7 @@
                 <w:noProof/>
                 <w:webHidden/>
               </w:rPr>
-              <w:instrText xml:space="preserve"> PAGEREF _Toc198328022 \h </w:instrText>
+              <w:instrText xml:space="preserve"> PAGEREF _Toc198363750 \h </w:instrText>
             </w:r>
             <w:r>
               <w:rPr>
@@ -2137,7 +2204,7 @@
                 <w:noProof/>
                 <w:webHidden/>
               </w:rPr>
-              <w:t>29</w:t>
+              <w:t>30</w:t>
             </w:r>
             <w:r>
               <w:rPr>
@@ -2170,7 +2237,7 @@
       <w:pPr>
         <w:pStyle w:val="Heading1"/>
       </w:pPr>
-      <w:bookmarkStart w:id="0" w:name="_Toc198327997"/>
+      <w:bookmarkStart w:id="0" w:name="_Toc198363724"/>
       <w:r>
         <w:lastRenderedPageBreak/>
         <w:t xml:space="preserve">Design of the </w:t>
@@ -2182,14 +2249,37 @@
         <w:t>elephone System</w:t>
       </w:r>
       <w:bookmarkEnd w:id="0"/>
+    </w:p>
+    <w:p>
+      <w:r>
+        <w:t>In the project, we want to set up the mobile telephone system for the city of Rome</w:t>
+      </w:r>
+      <w:r>
+        <w:t xml:space="preserve">, the </w:t>
+      </w:r>
+      <w:r>
+        <w:t>requirements of</w:t>
+      </w:r>
+      <w:r>
+        <w:t xml:space="preserve"> the system </w:t>
+      </w:r>
+      <w:r>
+        <w:t>are as below:</w:t>
+      </w:r>
     </w:p>
     <w:p>
       <w:pPr>
         <w:pStyle w:val="Heading2"/>
       </w:pPr>
-      <w:bookmarkStart w:id="1" w:name="_Toc198327998"/>
-      <w:r>
-        <w:t xml:space="preserve">Requirement for the Mobile Telephone System </w:t>
+      <w:bookmarkStart w:id="1" w:name="_Toc198363725"/>
+      <w:r>
+        <w:t>Requirement</w:t>
+      </w:r>
+      <w:r>
+        <w:t xml:space="preserve">s </w:t>
+      </w:r>
+      <w:r>
+        <w:t xml:space="preserve">for the Mobile Telephone System </w:t>
       </w:r>
       <w:r>
         <w:t>in Rome</w:t>
@@ -2320,7 +2410,7 @@
       <w:pPr>
         <w:pStyle w:val="Heading2"/>
       </w:pPr>
-      <w:bookmarkStart w:id="2" w:name="_Toc198327999"/>
+      <w:bookmarkStart w:id="2" w:name="_Toc198363726"/>
       <w:r>
         <w:t>P</w:t>
       </w:r>
@@ -5055,6 +5145,7 @@
     </w:p>
     <w:p>
       <w:r>
+        <w:lastRenderedPageBreak/>
         <w:t xml:space="preserve">In this </w:t>
       </w:r>
       <w:r>
@@ -5086,7 +5177,7 @@
           <v:shape id="_x0000_i1025" type="#_x0000_t75" style="width:431.25pt;height:315.75pt" o:ole="">
             <v:imagedata r:id="rId9" o:title=""/>
           </v:shape>
-          <o:OLEObject Type="Embed" ProgID="Visio.Drawing.11" ShapeID="_x0000_i1025" DrawAspect="Content" ObjectID="_1272070252" r:id="rId10"/>
+          <o:OLEObject Type="Embed" ProgID="Visio.Drawing.11" ShapeID="_x0000_i1025" DrawAspect="Content" ObjectID="_1272105593" r:id="rId10"/>
         </w:object>
       </w:r>
       <w:r>
@@ -5117,7 +5208,7 @@
       <w:pPr>
         <w:pStyle w:val="Heading2"/>
       </w:pPr>
-      <w:bookmarkStart w:id="3" w:name="_Toc198328000"/>
+      <w:bookmarkStart w:id="3" w:name="_Toc198363727"/>
       <w:r>
         <w:t>Calculation for the Mobile Telephone System</w:t>
       </w:r>
@@ -5282,6 +5373,7 @@
     </w:p>
     <w:p>
       <w:r>
+        <w:lastRenderedPageBreak/>
         <w:t xml:space="preserve">We assume that the each user makes an average of 3 calls/hour, each </w:t>
       </w:r>
       <w:r>
@@ -5642,7 +5734,7 @@
           <v:shape id="_x0000_i1026" type="#_x0000_t75" style="width:143.25pt;height:116.25pt" o:ole="">
             <v:imagedata r:id="rId11" o:title=""/>
           </v:shape>
-          <o:OLEObject Type="Embed" ProgID="Visio.Drawing.11" ShapeID="_x0000_i1026" DrawAspect="Content" ObjectID="_1272070253" r:id="rId12"/>
+          <o:OLEObject Type="Embed" ProgID="Visio.Drawing.11" ShapeID="_x0000_i1026" DrawAspect="Content" ObjectID="_1272105594" r:id="rId12"/>
         </w:object>
       </w:r>
     </w:p>
@@ -5723,7 +5815,7 @@
           <v:shape id="_x0000_i1027" type="#_x0000_t75" style="width:240pt;height:181.5pt" o:ole="">
             <v:imagedata r:id="rId13" o:title=""/>
           </v:shape>
-          <o:OLEObject Type="Embed" ProgID="Visio.Drawing.11" ShapeID="_x0000_i1027" DrawAspect="Content" ObjectID="_1272070254" r:id="rId14"/>
+          <o:OLEObject Type="Embed" ProgID="Visio.Drawing.11" ShapeID="_x0000_i1027" DrawAspect="Content" ObjectID="_1272105595" r:id="rId14"/>
         </w:object>
       </w:r>
     </w:p>
@@ -5739,6 +5831,7 @@
             <w:rPr>
               <w:rFonts w:ascii="Cambria Math" w:hAnsi="Cambria Math"/>
             </w:rPr>
+            <w:lastRenderedPageBreak/>
             <m:t>D=</m:t>
           </m:r>
           <m:rad>
@@ -5774,9 +5867,8 @@
       <w:pPr>
         <w:pStyle w:val="Heading2"/>
       </w:pPr>
-      <w:bookmarkStart w:id="4" w:name="_Toc198328001"/>
-      <w:r>
-        <w:lastRenderedPageBreak/>
+      <w:bookmarkStart w:id="4" w:name="_Toc198363728"/>
+      <w:r>
         <w:t>Distribution of the Antennas</w:t>
       </w:r>
       <w:bookmarkEnd w:id="4"/>
@@ -5824,13 +5916,12 @@
           <v:shape id="_x0000_i1028" type="#_x0000_t75" style="width:431.25pt;height:550.5pt" o:ole="">
             <v:imagedata r:id="rId15" o:title=""/>
           </v:shape>
-          <o:OLEObject Type="Embed" ProgID="Visio.Drawing.11" ShapeID="_x0000_i1028" DrawAspect="Content" ObjectID="_1272070255" r:id="rId16"/>
+          <o:OLEObject Type="Embed" ProgID="Visio.Drawing.11" ShapeID="_x0000_i1028" DrawAspect="Content" ObjectID="_1272105596" r:id="rId16"/>
         </w:object>
       </w:r>
     </w:p>
     <w:p>
       <w:r>
-        <w:lastRenderedPageBreak/>
         <w:t>We can see that there are 20 antennas in this area which use 7-cell cluster frequency reuse pattern.</w:t>
       </w:r>
     </w:p>
@@ -5865,6 +5956,7 @@
               <w:jc w:val="center"/>
             </w:pPr>
             <w:r>
+              <w:lastRenderedPageBreak/>
               <w:t>Antenna</w:t>
             </w:r>
           </w:p>
@@ -7109,7 +7201,7 @@
       <w:pPr>
         <w:pStyle w:val="Heading1"/>
       </w:pPr>
-      <w:bookmarkStart w:id="5" w:name="_Toc198328002"/>
+      <w:bookmarkStart w:id="5" w:name="_Toc198363729"/>
       <w:r>
         <w:lastRenderedPageBreak/>
         <w:t>Implement for the Mobile Telephone System</w:t>
@@ -7120,7 +7212,7 @@
       <w:pPr>
         <w:pStyle w:val="Heading2"/>
       </w:pPr>
-      <w:bookmarkStart w:id="6" w:name="_Toc198328003"/>
+      <w:bookmarkStart w:id="6" w:name="_Toc198363730"/>
       <w:r>
         <w:t>The Mobile Telephone System for Original Design</w:t>
       </w:r>
@@ -7130,7 +7222,7 @@
       <w:pPr>
         <w:pStyle w:val="Heading3"/>
       </w:pPr>
-      <w:bookmarkStart w:id="7" w:name="_Toc198328004"/>
+      <w:bookmarkStart w:id="7" w:name="_Toc198363731"/>
       <w:r>
         <w:t>Setting Parameters</w:t>
       </w:r>
@@ -7166,7 +7258,7 @@
       <w:pPr>
         <w:pStyle w:val="Heading3"/>
       </w:pPr>
-      <w:bookmarkStart w:id="8" w:name="_Toc198328005"/>
+      <w:bookmarkStart w:id="8" w:name="_Toc198363732"/>
       <w:r>
         <w:t>Analysing</w:t>
       </w:r>
@@ -7736,7 +7828,7 @@
       <w:pPr>
         <w:pStyle w:val="Heading3"/>
       </w:pPr>
-      <w:bookmarkStart w:id="9" w:name="_Toc198328006"/>
+      <w:bookmarkStart w:id="9" w:name="_Toc198363733"/>
       <w:r>
         <w:t>Conclusion</w:t>
       </w:r>
@@ -7764,7 +7856,7 @@
       <w:pPr>
         <w:pStyle w:val="Heading2"/>
       </w:pPr>
-      <w:bookmarkStart w:id="10" w:name="_Toc198328007"/>
+      <w:bookmarkStart w:id="10" w:name="_Toc198363734"/>
       <w:r>
         <w:lastRenderedPageBreak/>
         <w:t>Improving the Signal Pow</w:t>
@@ -7784,7 +7876,7 @@
       <w:pPr>
         <w:pStyle w:val="Heading3"/>
       </w:pPr>
-      <w:bookmarkStart w:id="11" w:name="_Toc198328008"/>
+      <w:bookmarkStart w:id="11" w:name="_Toc198363735"/>
       <w:r>
         <w:t>Setting Parameters</w:t>
       </w:r>
@@ -7823,7 +7915,7 @@
           <v:shape id="_x0000_i1029" type="#_x0000_t75" style="width:431.25pt;height:237pt" o:ole="">
             <v:imagedata r:id="rId25" o:title=""/>
           </v:shape>
-          <o:OLEObject Type="Embed" ProgID="Visio.Drawing.11" ShapeID="_x0000_i1029" DrawAspect="Content" ObjectID="_1272070256" r:id="rId26"/>
+          <o:OLEObject Type="Embed" ProgID="Visio.Drawing.11" ShapeID="_x0000_i1029" DrawAspect="Content" ObjectID="_1272105597" r:id="rId26"/>
         </w:object>
       </w:r>
     </w:p>
@@ -7966,7 +8058,7 @@
       <w:pPr>
         <w:pStyle w:val="Heading3"/>
       </w:pPr>
-      <w:bookmarkStart w:id="12" w:name="_Toc198328009"/>
+      <w:bookmarkStart w:id="12" w:name="_Toc198363736"/>
       <w:r>
         <w:lastRenderedPageBreak/>
         <w:t>Analysing</w:t>
@@ -8337,7 +8429,7 @@
       <w:pPr>
         <w:pStyle w:val="Heading3"/>
       </w:pPr>
-      <w:bookmarkStart w:id="13" w:name="_Toc198328010"/>
+      <w:bookmarkStart w:id="13" w:name="_Toc198363737"/>
       <w:r>
         <w:t>Conclusion</w:t>
       </w:r>
@@ -8358,7 +8450,7 @@
       <w:pPr>
         <w:pStyle w:val="Heading2"/>
       </w:pPr>
-      <w:bookmarkStart w:id="14" w:name="_Toc198328011"/>
+      <w:bookmarkStart w:id="14" w:name="_Toc198363738"/>
       <w:r>
         <w:lastRenderedPageBreak/>
         <w:t>Improving the Co-Channel Interference by Changing the Locations and Height of Antennas</w:t>
@@ -8369,7 +8461,7 @@
       <w:pPr>
         <w:pStyle w:val="Heading3"/>
       </w:pPr>
-      <w:bookmarkStart w:id="15" w:name="_Toc198328012"/>
+      <w:bookmarkStart w:id="15" w:name="_Toc198363739"/>
       <w:r>
         <w:t>Setting Parameters</w:t>
       </w:r>
@@ -8388,7 +8480,7 @@
         <w:pStyle w:val="Heading3"/>
       </w:pPr>
       <w:bookmarkStart w:id="16" w:name="OLE_LINK1"/>
-      <w:bookmarkStart w:id="17" w:name="_Toc198328013"/>
+      <w:bookmarkStart w:id="17" w:name="_Toc198363740"/>
       <w:r>
         <w:t>Analysing</w:t>
       </w:r>
@@ -8687,6 +8779,21 @@
         <w:t>We can see that the co-channel interference is decreased (The centre blue region has disappeared). However, there is a blue area appearing at the centre bottom region. We should do further improvement to deal with that.</w:t>
       </w:r>
     </w:p>
+    <w:p>
+      <w:pPr>
+        <w:pStyle w:val="Heading3"/>
+      </w:pPr>
+      <w:bookmarkStart w:id="18" w:name="_Toc198363741"/>
+      <w:r>
+        <w:t>Conclusion</w:t>
+      </w:r>
+      <w:bookmarkEnd w:id="18"/>
+    </w:p>
+    <w:p>
+      <w:r>
+        <w:t>Trough changing the location and height of the antennas, we can reduce the co-channel interference. However, there may be more than one antenna which should be modified. With the changing of the location and height, we can get a reasonable distribution of antenna.</w:t>
+      </w:r>
+    </w:p>
     <w:p/>
     <w:p/>
     <w:p/>
@@ -8695,29 +8802,26 @@
     <w:p/>
     <w:p/>
     <w:p/>
-    <w:p/>
-    <w:p/>
-    <w:p/>
     <w:p>
       <w:pPr>
         <w:pStyle w:val="Heading2"/>
       </w:pPr>
-      <w:bookmarkStart w:id="18" w:name="_Toc198328014"/>
+      <w:bookmarkStart w:id="19" w:name="_Toc198363742"/>
       <w:r>
         <w:lastRenderedPageBreak/>
         <w:t>Improving the System to Minimise the Co-channel Interference</w:t>
       </w:r>
-      <w:bookmarkEnd w:id="18"/>
+      <w:bookmarkEnd w:id="19"/>
     </w:p>
     <w:p>
       <w:pPr>
         <w:pStyle w:val="Heading3"/>
       </w:pPr>
-      <w:bookmarkStart w:id="19" w:name="_Toc198328015"/>
+      <w:bookmarkStart w:id="20" w:name="_Toc198363743"/>
       <w:r>
         <w:t>Setting Parameters</w:t>
       </w:r>
-      <w:bookmarkEnd w:id="19"/>
+      <w:bookmarkEnd w:id="20"/>
     </w:p>
     <w:p>
       <w:r>
@@ -8731,14 +8835,14 @@
       <w:pPr>
         <w:pStyle w:val="Heading3"/>
       </w:pPr>
-      <w:bookmarkStart w:id="20" w:name="_Toc198328016"/>
+      <w:bookmarkStart w:id="21" w:name="_Toc198363744"/>
       <w:r>
         <w:t>Analysing</w:t>
       </w:r>
       <w:r>
         <w:t xml:space="preserve"> Results</w:t>
       </w:r>
-      <w:bookmarkEnd w:id="20"/>
+      <w:bookmarkEnd w:id="21"/>
       <w:r>
         <w:t xml:space="preserve"> </w:t>
       </w:r>
@@ -9014,12 +9118,12 @@
       <w:pPr>
         <w:pStyle w:val="Heading3"/>
       </w:pPr>
-      <w:bookmarkStart w:id="21" w:name="_Toc198328017"/>
+      <w:bookmarkStart w:id="22" w:name="_Toc198363745"/>
       <w:r>
         <w:lastRenderedPageBreak/>
         <w:t>Conclusion</w:t>
       </w:r>
-      <w:bookmarkEnd w:id="21"/>
+      <w:bookmarkEnd w:id="22"/>
       <w:r>
         <w:t xml:space="preserve"> </w:t>
       </w:r>
@@ -9056,22 +9160,22 @@
       <w:pPr>
         <w:pStyle w:val="Heading1"/>
       </w:pPr>
-      <w:bookmarkStart w:id="22" w:name="_Toc198328018"/>
+      <w:bookmarkStart w:id="23" w:name="_Toc198363746"/>
       <w:r>
         <w:lastRenderedPageBreak/>
         <w:t>Discussion</w:t>
       </w:r>
-      <w:bookmarkEnd w:id="22"/>
+      <w:bookmarkEnd w:id="23"/>
     </w:p>
     <w:p>
       <w:pPr>
         <w:pStyle w:val="Heading2"/>
       </w:pPr>
-      <w:bookmarkStart w:id="23" w:name="_Toc198328019"/>
+      <w:bookmarkStart w:id="24" w:name="_Toc198363747"/>
       <w:r>
         <w:t>Fading</w:t>
       </w:r>
-      <w:bookmarkEnd w:id="23"/>
+      <w:bookmarkEnd w:id="24"/>
     </w:p>
     <w:p>
       <m:oMathPara>
@@ -9716,11 +9820,11 @@
       <w:pPr>
         <w:pStyle w:val="Heading2"/>
       </w:pPr>
-      <w:bookmarkStart w:id="24" w:name="_Toc198328020"/>
+      <w:bookmarkStart w:id="25" w:name="_Toc198363748"/>
       <w:r>
         <w:t>Co-channel Interference</w:t>
       </w:r>
-      <w:bookmarkEnd w:id="24"/>
+      <w:bookmarkEnd w:id="25"/>
     </w:p>
     <w:p>
       <w:r>
@@ -10045,12 +10149,23 @@
       <w:pPr>
         <w:pStyle w:val="Heading1"/>
       </w:pPr>
-      <w:bookmarkStart w:id="25" w:name="_Toc198328021"/>
+      <w:bookmarkStart w:id="26" w:name="_Toc198363749"/>
       <w:r>
         <w:lastRenderedPageBreak/>
         <w:t>Conclusion</w:t>
       </w:r>
-      <w:bookmarkEnd w:id="25"/>
+      <w:bookmarkEnd w:id="26"/>
+    </w:p>
+    <w:p>
+      <w:r>
+        <w:t>So in this mobile system of this area, we use 21 antennas with the distribution as the graph above. The power of transmitter is 10w. And the antennas are o</w:t>
+      </w:r>
+      <w:r>
+        <w:t>mni-directiona</w:t>
+      </w:r>
+      <w:r>
+        <w:t>l.</w:t>
+      </w:r>
     </w:p>
     <w:p>
       <w:r>
@@ -10094,12 +10209,11 @@
       <w:pPr>
         <w:pStyle w:val="Heading1"/>
       </w:pPr>
-      <w:bookmarkStart w:id="26" w:name="_Toc198328022"/>
-      <w:r>
-        <w:lastRenderedPageBreak/>
+      <w:bookmarkStart w:id="27" w:name="_Toc198363750"/>
+      <w:r>
         <w:t>References</w:t>
       </w:r>
-      <w:bookmarkEnd w:id="26"/>
+      <w:bookmarkEnd w:id="27"/>
     </w:p>
     <w:p>
       <w:r>
@@ -11068,335 +11182,6 @@
 </w:styles>
 </file>
 
-<file path=word/glossary/document.xml><?xml version="1.0" encoding="utf-8"?>
-<w:glossaryDocument xmlns:ve="http://schemas.openxmlformats.org/markup-compatibility/2006" xmlns:o="urn:schemas-microsoft-com:office:office" xmlns:r="http://schemas.openxmlformats.org/officeDocument/2006/relationships" xmlns:m="http://schemas.openxmlformats.org/officeDocument/2006/math" xmlns:v="urn:schemas-microsoft-com:vml" xmlns:wp="http://schemas.openxmlformats.org/drawingml/2006/wordprocessingDrawing" xmlns:w10="urn:schemas-microsoft-com:office:word" xmlns:w="http://schemas.openxmlformats.org/wordprocessingml/2006/main" xmlns:wne="http://schemas.microsoft.com/office/word/2006/wordml">
-  <w:docParts/>
-</w:glossaryDocument>
-</file>
-
-<file path=word/glossary/fontTable.xml><?xml version="1.0" encoding="utf-8"?>
-<w:fonts xmlns:r="http://schemas.openxmlformats.org/officeDocument/2006/relationships" xmlns:w="http://schemas.openxmlformats.org/wordprocessingml/2006/main">
-  <w:font w:name="Calibri">
-    <w:panose1 w:val="020F0502020204030204"/>
-    <w:charset w:val="00"/>
-    <w:family w:val="swiss"/>
-    <w:pitch w:val="variable"/>
-    <w:sig w:usb0="A00002EF" w:usb1="4000207B" w:usb2="00000000" w:usb3="00000000" w:csb0="0000009F" w:csb1="00000000"/>
-  </w:font>
-  <w:font w:name="宋体">
-    <w:altName w:val="SimSun"/>
-    <w:panose1 w:val="02010600030101010101"/>
-    <w:charset w:val="86"/>
-    <w:family w:val="auto"/>
-    <w:pitch w:val="variable"/>
-    <w:sig w:usb0="00000003" w:usb1="080E0000" w:usb2="00000010" w:usb3="00000000" w:csb0="00040001" w:csb1="00000000"/>
-  </w:font>
-  <w:font w:name="Times New Roman">
-    <w:panose1 w:val="02020603050405020304"/>
-    <w:charset w:val="00"/>
-    <w:family w:val="roman"/>
-    <w:pitch w:val="variable"/>
-    <w:sig w:usb0="20002A87" w:usb1="80000000" w:usb2="00000008" w:usb3="00000000" w:csb0="000001FF" w:csb1="00000000"/>
-  </w:font>
-  <w:font w:name="Cambria">
-    <w:panose1 w:val="02040503050406030204"/>
-    <w:charset w:val="00"/>
-    <w:family w:val="roman"/>
-    <w:pitch w:val="variable"/>
-    <w:sig w:usb0="A00002EF" w:usb1="4000004B" w:usb2="00000000" w:usb3="00000000" w:csb0="0000009F" w:csb1="00000000"/>
-  </w:font>
-  <w:font w:name="Tahoma">
-    <w:panose1 w:val="020B0604030504040204"/>
-    <w:charset w:val="00"/>
-    <w:family w:val="swiss"/>
-    <w:pitch w:val="variable"/>
-    <w:sig w:usb0="61002A87" w:usb1="80000000" w:usb2="00000008" w:usb3="00000000" w:csb0="000101FF" w:csb1="00000000"/>
-  </w:font>
-  <w:font w:name="Arial">
-    <w:panose1 w:val="020B0604020202020204"/>
-    <w:charset w:val="00"/>
-    <w:family w:val="swiss"/>
-    <w:pitch w:val="variable"/>
-    <w:sig w:usb0="20002A87" w:usb1="80000000" w:usb2="00000008" w:usb3="00000000" w:csb0="000001FF" w:csb1="00000000"/>
-  </w:font>
-  <w:font w:name="Cambria Math">
-    <w:panose1 w:val="02040503050406030204"/>
-    <w:charset w:val="00"/>
-    <w:family w:val="roman"/>
-    <w:pitch w:val="variable"/>
-    <w:sig w:usb0="A00002EF" w:usb1="420020EB" w:usb2="00000000" w:usb3="00000000" w:csb0="0000009F" w:csb1="00000000"/>
-  </w:font>
-</w:fonts>
-</file>
-
-<file path=word/glossary/settings.xml><?xml version="1.0" encoding="utf-8"?>
-<w:settings xmlns:o="urn:schemas-microsoft-com:office:office" xmlns:r="http://schemas.openxmlformats.org/officeDocument/2006/relationships" xmlns:m="http://schemas.openxmlformats.org/officeDocument/2006/math" xmlns:v="urn:schemas-microsoft-com:vml" xmlns:w10="urn:schemas-microsoft-com:office:word" xmlns:w="http://schemas.openxmlformats.org/wordprocessingml/2006/main" xmlns:sl="http://schemas.openxmlformats.org/schemaLibrary/2006/main">
-  <w:view w:val="normal"/>
-  <w:defaultTabStop w:val="720"/>
-  <w:characterSpacingControl w:val="doNotCompress"/>
-  <w:compat>
-    <w:useFELayout/>
-  </w:compat>
-  <w:rsids>
-    <w:rsidRoot w:val="00970D4E"/>
-    <w:rsid w:val="001706C2"/>
-    <w:rsid w:val="00970D4E"/>
-  </w:rsids>
-  <m:mathPr>
-    <m:mathFont m:val="Cambria Math"/>
-    <m:brkBin m:val="before"/>
-    <m:brkBinSub m:val="--"/>
-    <m:smallFrac m:val="off"/>
-    <m:dispDef/>
-    <m:lMargin m:val="0"/>
-    <m:rMargin m:val="0"/>
-    <m:defJc m:val="centerGroup"/>
-    <m:wrapIndent m:val="1440"/>
-    <m:intLim m:val="subSup"/>
-    <m:naryLim m:val="undOvr"/>
-  </m:mathPr>
-  <w:themeFontLang w:val="en-US" w:eastAsia="zh-CN"/>
-  <w:clrSchemeMapping w:bg1="light1" w:t1="dark1" w:bg2="light2" w:t2="dark2" w:accent1="accent1" w:accent2="accent2" w:accent3="accent3" w:accent4="accent4" w:accent5="accent5" w:accent6="accent6" w:hyperlink="hyperlink" w:followedHyperlink="followedHyperlink"/>
-  <w:decimalSymbol w:val="."/>
-  <w:listSeparator w:val=","/>
-</w:settings>
-</file>
-
-<file path=word/glossary/styles.xml><?xml version="1.0" encoding="utf-8"?>
-<w:styles xmlns:r="http://schemas.openxmlformats.org/officeDocument/2006/relationships" xmlns:w="http://schemas.openxmlformats.org/wordprocessingml/2006/main">
-  <w:docDefaults>
-    <w:rPrDefault>
-      <w:rPr>
-        <w:rFonts w:asciiTheme="minorHAnsi" w:eastAsiaTheme="minorEastAsia" w:hAnsiTheme="minorHAnsi" w:cstheme="minorBidi"/>
-        <w:sz w:val="22"/>
-        <w:szCs w:val="22"/>
-        <w:lang w:val="en-US" w:eastAsia="zh-CN" w:bidi="ar-SA"/>
-      </w:rPr>
-    </w:rPrDefault>
-    <w:pPrDefault>
-      <w:pPr>
-        <w:spacing w:after="200" w:line="276" w:lineRule="auto"/>
-      </w:pPr>
-    </w:pPrDefault>
-  </w:docDefaults>
-  <w:latentStyles w:defLockedState="0" w:defUIPriority="99" w:defSemiHidden="1" w:defUnhideWhenUsed="1" w:defQFormat="0" w:count="267">
-    <w:lsdException w:name="Normal" w:semiHidden="0" w:uiPriority="0" w:unhideWhenUsed="0" w:qFormat="1"/>
-    <w:lsdException w:name="heading 1" w:semiHidden="0" w:uiPriority="9" w:unhideWhenUsed="0" w:qFormat="1"/>
-    <w:lsdException w:name="heading 2" w:uiPriority="9" w:qFormat="1"/>
-    <w:lsdException w:name="heading 3" w:uiPriority="9" w:qFormat="1"/>
-    <w:lsdException w:name="heading 4" w:uiPriority="9" w:qFormat="1"/>
-    <w:lsdException w:name="heading 5" w:uiPriority="9" w:qFormat="1"/>
-    <w:lsdException w:name="heading 6" w:uiPriority="9" w:qFormat="1"/>
-    <w:lsdException w:name="heading 7" w:uiPriority="9" w:qFormat="1"/>
-    <w:lsdException w:name="heading 8" w:uiPriority="9" w:qFormat="1"/>
-    <w:lsdException w:name="heading 9" w:uiPriority="9" w:qFormat="1"/>
-    <w:lsdException w:name="toc 1" w:uiPriority="39"/>
-    <w:lsdException w:name="toc 2" w:uiPriority="39"/>
-    <w:lsdException w:name="toc 3" w:uiPriority="39"/>
-    <w:lsdException w:name="toc 4" w:uiPriority="39"/>
-    <w:lsdException w:name="toc 5" w:uiPriority="39"/>
-    <w:lsdException w:name="toc 6" w:uiPriority="39"/>
-    <w:lsdException w:name="toc 7" w:uiPriority="39"/>
-    <w:lsdException w:name="toc 8" w:uiPriority="39"/>
-    <w:lsdException w:name="toc 9" w:uiPriority="39"/>
-    <w:lsdException w:name="caption" w:uiPriority="35" w:qFormat="1"/>
-    <w:lsdException w:name="Title" w:semiHidden="0" w:uiPriority="10" w:unhideWhenUsed="0" w:qFormat="1"/>
-    <w:lsdException w:name="Default Paragraph Font" w:uiPriority="1"/>
-    <w:lsdException w:name="Subtitle" w:semiHidden="0" w:uiPriority="11" w:unhideWhenUsed="0" w:qFormat="1"/>
-    <w:lsdException w:name="Strong" w:semiHidden="0" w:uiPriority="22" w:unhideWhenUsed="0" w:qFormat="1"/>
-    <w:lsdException w:name="Emphasis" w:semiHidden="0" w:uiPriority="20" w:unhideWhenUsed="0" w:qFormat="1"/>
-    <w:lsdException w:name="Table Grid" w:semiHidden="0" w:uiPriority="59" w:unhideWhenUsed="0"/>
-    <w:lsdException w:name="Placeholder Text" w:unhideWhenUsed="0"/>
-    <w:lsdException w:name="No Spacing" w:semiHidden="0" w:uiPriority="1" w:unhideWhenUsed="0" w:qFormat="1"/>
-    <w:lsdException w:name="Light Shading" w:semiHidden="0" w:uiPriority="60" w:unhideWhenUsed="0"/>
-    <w:lsdException w:name="Light List" w:semiHidden="0" w:uiPriority="61" w:unhideWhenUsed="0"/>
-    <w:lsdException w:name="Light Grid" w:semiHidden="0" w:uiPriority="62" w:unhideWhenUsed="0"/>
-    <w:lsdException w:name="Medium Shading 1" w:semiHidden="0" w:uiPriority="63" w:unhideWhenUsed="0"/>
-    <w:lsdException w:name="Medium Shading 2" w:semiHidden="0" w:uiPriority="64" w:unhideWhenUsed="0"/>
-    <w:lsdException w:name="Medium List 1" w:semiHidden="0" w:uiPriority="65" w:unhideWhenUsed="0"/>
-    <w:lsdException w:name="Medium List 2" w:semiHidden="0" w:uiPriority="66" w:unhideWhenUsed="0"/>
-    <w:lsdException w:name="Medium Grid 1" w:semiHidden="0" w:uiPriority="67" w:unhideWhenUsed="0"/>
-    <w:lsdException w:name="Medium Grid 2" w:semiHidden="0" w:uiPriority="68" w:unhideWhenUsed="0"/>
-    <w:lsdException w:name="Medium Grid 3" w:semiHidden="0" w:uiPriority="69" w:unhideWhenUsed="0"/>
-    <w:lsdException w:name="Dark List" w:semiHidden="0" w:uiPriority="70" w:unhideWhenUsed="0"/>
-    <w:lsdException w:name="Colorful Shading" w:semiHidden="0" w:uiPriority="71" w:unhideWhenUsed="0"/>
-    <w:lsdException w:name="Colorful List" w:semiHidden="0" w:uiPriority="72" w:unhideWhenUsed="0"/>
-    <w:lsdException w:name="Colorful Grid" w:semiHidden="0" w:uiPriority="73" w:unhideWhenUsed="0"/>
-    <w:lsdException w:name="Light Shading Accent 1" w:semiHidden="0" w:uiPriority="60" w:unhideWhenUsed="0"/>
-    <w:lsdException w:name="Light List Accent 1" w:semiHidden="0" w:uiPriority="61" w:unhideWhenUsed="0"/>
-    <w:lsdException w:name="Light Grid Accent 1" w:semiHidden="0" w:uiPriority="62" w:unhideWhenUsed="0"/>
-    <w:lsdException w:name="Medium Shading 1 Accent 1" w:semiHidden="0" w:uiPriority="63" w:unhideWhenUsed="0"/>
-    <w:lsdException w:name="Medium Shading 2 Accent 1" w:semiHidden="0" w:uiPriority="64" w:unhideWhenUsed="0"/>
-    <w:lsdException w:name="Medium List 1 Accent 1" w:semiHidden="0" w:uiPriority="65" w:unhideWhenUsed="0"/>
-    <w:lsdException w:name="Revision" w:unhideWhenUsed="0"/>
-    <w:lsdException w:name="List Paragraph" w:semiHidden="0" w:uiPriority="34" w:unhideWhenUsed="0" w:qFormat="1"/>
-    <w:lsdException w:name="Quote" w:semiHidden="0" w:uiPriority="29" w:unhideWhenUsed="0" w:qFormat="1"/>
-    <w:lsdException w:name="Intense Quote" w:semiHidden="0" w:uiPriority="30" w:unhideWhenUsed="0" w:qFormat="1"/>
-    <w:lsdException w:name="Medium List 2 Accent 1" w:semiHidden="0" w:uiPriority="66" w:unhideWhenUsed="0"/>
-    <w:lsdException w:name="Medium Grid 1 Accent 1" w:semiHidden="0" w:uiPriority="67" w:unhideWhenUsed="0"/>
-    <w:lsdException w:name="Medium Grid 2 Accent 1" w:semiHidden="0" w:uiPriority="68" w:unhideWhenUsed="0"/>
-    <w:lsdException w:name="Medium Grid 3 Accent 1" w:semiHidden="0" w:uiPriority="69" w:unhideWhenUsed="0"/>
-    <w:lsdException w:name="Dark List Accent 1" w:semiHidden="0" w:uiPriority="70" w:unhideWhenUsed="0"/>
-    <w:lsdException w:name="Colorful Shading Accent 1" w:semiHidden="0" w:uiPriority="71" w:unhideWhenUsed="0"/>
-    <w:lsdException w:name="Colorful List Accent 1" w:semiHidden="0" w:uiPriority="72" w:unhideWhenUsed="0"/>
-    <w:lsdException w:name="Colorful Grid Accent 1" w:semiHidden="0" w:uiPriority="73" w:unhideWhenUsed="0"/>
-    <w:lsdException w:name="Light Shading Accent 2" w:semiHidden="0" w:uiPriority="60" w:unhideWhenUsed="0"/>
-    <w:lsdException w:name="Light List Accent 2" w:semiHidden="0" w:uiPriority="61" w:unhideWhenUsed="0"/>
-    <w:lsdException w:name="Light Grid Accent 2" w:semiHidden="0" w:uiPriority="62" w:unhideWhenUsed="0"/>
-    <w:lsdException w:name="Medium Shading 1 Accent 2" w:semiHidden="0" w:uiPriority="63" w:unhideWhenUsed="0"/>
-    <w:lsdException w:name="Medium Shading 2 Accent 2" w:semiHidden="0" w:uiPriority="64" w:unhideWhenUsed="0"/>
-    <w:lsdException w:name="Medium List 1 Accent 2" w:semiHidden="0" w:uiPriority="65" w:unhideWhenUsed="0"/>
-    <w:lsdException w:name="Medium List 2 Accent 2" w:semiHidden="0" w:uiPriority="66" w:unhideWhenUsed="0"/>
-    <w:lsdException w:name="Medium Grid 1 Accent 2" w:semiHidden="0" w:uiPriority="67" w:unhideWhenUsed="0"/>
-    <w:lsdException w:name="Medium Grid 2 Accent 2" w:semiHidden="0" w:uiPriority="68" w:unhideWhenUsed="0"/>
-    <w:lsdException w:name="Medium Grid 3 Accent 2" w:semiHidden="0" w:uiPriority="69" w:unhideWhenUsed="0"/>
-    <w:lsdException w:name="Dark List Accent 2" w:semiHidden="0" w:uiPriority="70" w:unhideWhenUsed="0"/>
-    <w:lsdException w:name="Colorful Shading Accent 2" w:semiHidden="0" w:uiPriority="71" w:unhideWhenUsed="0"/>
-    <w:lsdException w:name="Colorful List Accent 2" w:semiHidden="0" w:uiPriority="72" w:unhideWhenUsed="0"/>
-    <w:lsdException w:name="Colorful Grid Accent 2" w:semiHidden="0" w:uiPriority="73" w:unhideWhenUsed="0"/>
-    <w:lsdException w:name="Light Shading Accent 3" w:semiHidden="0" w:uiPriority="60" w:unhideWhenUsed="0"/>
-    <w:lsdException w:name="Light List Accent 3" w:semiHidden="0" w:uiPriority="61" w:unhideWhenUsed="0"/>
-    <w:lsdException w:name="Light Grid Accent 3" w:semiHidden="0" w:uiPriority="62" w:unhideWhenUsed="0"/>
-    <w:lsdException w:name="Medium Shading 1 Accent 3" w:semiHidden="0" w:uiPriority="63" w:unhideWhenUsed="0"/>
-    <w:lsdException w:name="Medium Shading 2 Accent 3" w:semiHidden="0" w:uiPriority="64" w:unhideWhenUsed="0"/>
-    <w:lsdException w:name="Medium List 1 Accent 3" w:semiHidden="0" w:uiPriority="65" w:unhideWhenUsed="0"/>
-    <w:lsdException w:name="Medium List 2 Accent 3" w:semiHidden="0" w:uiPriority="66" w:unhideWhenUsed="0"/>
-    <w:lsdException w:name="Medium Grid 1 Accent 3" w:semiHidden="0" w:uiPriority="67" w:unhideWhenUsed="0"/>
-    <w:lsdException w:name="Medium Grid 2 Accent 3" w:semiHidden="0" w:uiPriority="68" w:unhideWhenUsed="0"/>
-    <w:lsdException w:name="Medium Grid 3 Accent 3" w:semiHidden="0" w:uiPriority="69" w:unhideWhenUsed="0"/>
-    <w:lsdException w:name="Dark List Accent 3" w:semiHidden="0" w:uiPriority="70" w:unhideWhenUsed="0"/>
-    <w:lsdException w:name="Colorful Shading Accent 3" w:semiHidden="0" w:uiPriority="71" w:unhideWhenUsed="0"/>
-    <w:lsdException w:name="Colorful List Accent 3" w:semiHidden="0" w:uiPriority="72" w:unhideWhenUsed="0"/>
-    <w:lsdException w:name="Colorful Grid Accent 3" w:semiHidden="0" w:uiPriority="73" w:unhideWhenUsed="0"/>
-    <w:lsdException w:name="Light Shading Accent 4" w:semiHidden="0" w:uiPriority="60" w:unhideWhenUsed="0"/>
-    <w:lsdException w:name="Light List Accent 4" w:semiHidden="0" w:uiPriority="61" w:unhideWhenUsed="0"/>
-    <w:lsdException w:name="Light Grid Accent 4" w:semiHidden="0" w:uiPriority="62" w:unhideWhenUsed="0"/>
-    <w:lsdException w:name="Medium Shading 1 Accent 4" w:semiHidden="0" w:uiPriority="63" w:unhideWhenUsed="0"/>
-    <w:lsdException w:name="Medium Shading 2 Accent 4" w:semiHidden="0" w:uiPriority="64" w:unhideWhenUsed="0"/>
-    <w:lsdException w:name="Medium List 1 Accent 4" w:semiHidden="0" w:uiPriority="65" w:unhideWhenUsed="0"/>
-    <w:lsdException w:name="Medium List 2 Accent 4" w:semiHidden="0" w:uiPriority="66" w:unhideWhenUsed="0"/>
-    <w:lsdException w:name="Medium Grid 1 Accent 4" w:semiHidden="0" w:uiPriority="67" w:unhideWhenUsed="0"/>
-    <w:lsdException w:name="Medium Grid 2 Accent 4" w:semiHidden="0" w:uiPriority="68" w:unhideWhenUsed="0"/>
-    <w:lsdException w:name="Medium Grid 3 Accent 4" w:semiHidden="0" w:uiPriority="69" w:unhideWhenUsed="0"/>
-    <w:lsdException w:name="Dark List Accent 4" w:semiHidden="0" w:uiPriority="70" w:unhideWhenUsed="0"/>
-    <w:lsdException w:name="Colorful Shading Accent 4" w:semiHidden="0" w:uiPriority="71" w:unhideWhenUsed="0"/>
-    <w:lsdException w:name="Colorful List Accent 4" w:semiHidden="0" w:uiPriority="72" w:unhideWhenUsed="0"/>
-    <w:lsdException w:name="Colorful Grid Accent 4" w:semiHidden="0" w:uiPriority="73" w:unhideWhenUsed="0"/>
-    <w:lsdException w:name="Light Shading Accent 5" w:semiHidden="0" w:uiPriority="60" w:unhideWhenUsed="0"/>
-    <w:lsdException w:name="Light List Accent 5" w:semiHidden="0" w:uiPriority="61" w:unhideWhenUsed="0"/>
-    <w:lsdException w:name="Light Grid Accent 5" w:semiHidden="0" w:uiPriority="62" w:unhideWhenUsed="0"/>
-    <w:lsdException w:name="Medium Shading 1 Accent 5" w:semiHidden="0" w:uiPriority="63" w:unhideWhenUsed="0"/>
-    <w:lsdException w:name="Medium Shading 2 Accent 5" w:semiHidden="0" w:uiPriority="64" w:unhideWhenUsed="0"/>
-    <w:lsdException w:name="Medium List 1 Accent 5" w:semiHidden="0" w:uiPriority="65" w:unhideWhenUsed="0"/>
-    <w:lsdException w:name="Medium List 2 Accent 5" w:semiHidden="0" w:uiPriority="66" w:unhideWhenUsed="0"/>
-    <w:lsdException w:name="Medium Grid 1 Accent 5" w:semiHidden="0" w:uiPriority="67" w:unhideWhenUsed="0"/>
-    <w:lsdException w:name="Medium Grid 2 Accent 5" w:semiHidden="0" w:uiPriority="68" w:unhideWhenUsed="0"/>
-    <w:lsdException w:name="Medium Grid 3 Accent 5" w:semiHidden="0" w:uiPriority="69" w:unhideWhenUsed="0"/>
-    <w:lsdException w:name="Dark List Accent 5" w:semiHidden="0" w:uiPriority="70" w:unhideWhenUsed="0"/>
-    <w:lsdException w:name="Colorful Shading Accent 5" w:semiHidden="0" w:uiPriority="71" w:unhideWhenUsed="0"/>
-    <w:lsdException w:name="Colorful List Accent 5" w:semiHidden="0" w:uiPriority="72" w:unhideWhenUsed="0"/>
-    <w:lsdException w:name="Colorful Grid Accent 5" w:semiHidden="0" w:uiPriority="73" w:unhideWhenUsed="0"/>
-    <w:lsdException w:name="Light Shading Accent 6" w:semiHidden="0" w:uiPriority="60" w:unhideWhenUsed="0"/>
-    <w:lsdException w:name="Light List Accent 6" w:semiHidden="0" w:uiPriority="61" w:unhideWhenUsed="0"/>
-    <w:lsdException w:name="Light Grid Accent 6" w:semiHidden="0" w:uiPriority="62" w:unhideWhenUsed="0"/>
-    <w:lsdException w:name="Medium Shading 1 Accent 6" w:semiHidden="0" w:uiPriority="63" w:unhideWhenUsed="0"/>
-    <w:lsdException w:name="Medium Shading 2 Accent 6" w:semiHidden="0" w:uiPriority="64" w:unhideWhenUsed="0"/>
-    <w:lsdException w:name="Medium List 1 Accent 6" w:semiHidden="0" w:uiPriority="65" w:unhideWhenUsed="0"/>
-    <w:lsdException w:name="Medium List 2 Accent 6" w:semiHidden="0" w:uiPriority="66" w:unhideWhenUsed="0"/>
-    <w:lsdException w:name="Medium Grid 1 Accent 6" w:semiHidden="0" w:uiPriority="67" w:unhideWhenUsed="0"/>
-    <w:lsdException w:name="Medium Grid 2 Accent 6" w:semiHidden="0" w:uiPriority="68" w:unhideWhenUsed="0"/>
-    <w:lsdException w:name="Medium Grid 3 Accent 6" w:semiHidden="0" w:uiPriority="69" w:unhideWhenUsed="0"/>
-    <w:lsdException w:name="Dark List Accent 6" w:semiHidden="0" w:uiPriority="70" w:unhideWhenUsed="0"/>
-    <w:lsdException w:name="Colorful Shading Accent 6" w:semiHidden="0" w:uiPriority="71" w:unhideWhenUsed="0"/>
-    <w:lsdException w:name="Colorful List Accent 6" w:semiHidden="0" w:uiPriority="72" w:unhideWhenUsed="0"/>
-    <w:lsdException w:name="Colorful Grid Accent 6" w:semiHidden="0" w:uiPriority="73" w:unhideWhenUsed="0"/>
-    <w:lsdException w:name="Subtle Emphasis" w:semiHidden="0" w:uiPriority="19" w:unhideWhenUsed="0" w:qFormat="1"/>
-    <w:lsdException w:name="Intense Emphasis" w:semiHidden="0" w:uiPriority="21" w:unhideWhenUsed="0" w:qFormat="1"/>
-    <w:lsdException w:name="Subtle Reference" w:semiHidden="0" w:uiPriority="31" w:unhideWhenUsed="0" w:qFormat="1"/>
-    <w:lsdException w:name="Intense Reference" w:semiHidden="0" w:uiPriority="32" w:unhideWhenUsed="0" w:qFormat="1"/>
-    <w:lsdException w:name="Book Title" w:semiHidden="0" w:uiPriority="33" w:unhideWhenUsed="0" w:qFormat="1"/>
-    <w:lsdException w:name="Bibliography" w:uiPriority="37"/>
-    <w:lsdException w:name="TOC Heading" w:uiPriority="39" w:qFormat="1"/>
-  </w:latentStyles>
-  <w:style w:type="paragraph" w:default="1" w:styleId="Normal">
-    <w:name w:val="Normal"/>
-    <w:qFormat/>
-  </w:style>
-  <w:style w:type="character" w:default="1" w:styleId="DefaultParagraphFont">
-    <w:name w:val="Default Paragraph Font"/>
-    <w:uiPriority w:val="1"/>
-    <w:semiHidden/>
-    <w:unhideWhenUsed/>
-  </w:style>
-  <w:style w:type="table" w:default="1" w:styleId="TableNormal">
-    <w:name w:val="Normal Table"/>
-    <w:uiPriority w:val="99"/>
-    <w:semiHidden/>
-    <w:unhideWhenUsed/>
-    <w:qFormat/>
-    <w:tblPr>
-      <w:tblInd w:w="0" w:type="dxa"/>
-      <w:tblCellMar>
-        <w:top w:w="0" w:type="dxa"/>
-        <w:left w:w="108" w:type="dxa"/>
-        <w:bottom w:w="0" w:type="dxa"/>
-        <w:right w:w="108" w:type="dxa"/>
-      </w:tblCellMar>
-    </w:tblPr>
-  </w:style>
-  <w:style w:type="numbering" w:default="1" w:styleId="NoList">
-    <w:name w:val="No List"/>
-    <w:uiPriority w:val="99"/>
-    <w:semiHidden/>
-    <w:unhideWhenUsed/>
-  </w:style>
-  <w:style w:type="character" w:styleId="PlaceholderText">
-    <w:name w:val="Placeholder Text"/>
-    <w:basedOn w:val="DefaultParagraphFont"/>
-    <w:uiPriority w:val="99"/>
-    <w:semiHidden/>
-    <w:rsid w:val="00970D4E"/>
-    <w:rPr>
-      <w:color w:val="808080"/>
-    </w:rPr>
-  </w:style>
-  <w:style w:type="paragraph" w:customStyle="1" w:styleId="12B2D6C3D8044262B15144215F52CD11">
-    <w:name w:val="12B2D6C3D8044262B15144215F52CD11"/>
-    <w:rsid w:val="00970D4E"/>
-  </w:style>
-  <w:style w:type="paragraph" w:customStyle="1" w:styleId="F575BABD7E00470098094114D6683D53">
-    <w:name w:val="F575BABD7E00470098094114D6683D53"/>
-    <w:rsid w:val="00970D4E"/>
-  </w:style>
-  <w:style w:type="paragraph" w:customStyle="1" w:styleId="B1C3486531034A6E87D4310D70D1FD17">
-    <w:name w:val="B1C3486531034A6E87D4310D70D1FD17"/>
-    <w:rsid w:val="00970D4E"/>
-  </w:style>
-  <w:style w:type="paragraph" w:customStyle="1" w:styleId="1EBBFAAC53AA4BAA8DE18B0D2AAF8561">
-    <w:name w:val="1EBBFAAC53AA4BAA8DE18B0D2AAF8561"/>
-    <w:rsid w:val="00970D4E"/>
-  </w:style>
-  <w:style w:type="paragraph" w:customStyle="1" w:styleId="1706B6C5D2C4432695EC9FB2E3BD58F6">
-    <w:name w:val="1706B6C5D2C4432695EC9FB2E3BD58F6"/>
-    <w:rsid w:val="00970D4E"/>
-  </w:style>
-  <w:style w:type="paragraph" w:customStyle="1" w:styleId="A306FE0FBB4B4A4B9B8A571258FE0879">
-    <w:name w:val="A306FE0FBB4B4A4B9B8A571258FE0879"/>
-    <w:rsid w:val="00970D4E"/>
-  </w:style>
-  <w:style w:type="paragraph" w:customStyle="1" w:styleId="19E1C36D1B084CF7BF87306FAD432A14">
-    <w:name w:val="19E1C36D1B084CF7BF87306FAD432A14"/>
-    <w:rsid w:val="00970D4E"/>
-  </w:style>
-</w:styles>
-</file>
-
-<file path=word/glossary/webSettings.xml><?xml version="1.0" encoding="utf-8"?>
-<w:webSettings xmlns:r="http://schemas.openxmlformats.org/officeDocument/2006/relationships" xmlns:w="http://schemas.openxmlformats.org/wordprocessingml/2006/main">
-  <w:optimizeForBrowser/>
-</w:webSettings>
-</file>
-
 <file path=word/theme/theme1.xml><?xml version="1.0" encoding="utf-8"?>
 <a:theme xmlns:a="http://schemas.openxmlformats.org/drawingml/2006/main" name="Office Theme">
   <a:themeElements>

</xml_diff>